<commit_message>
Updated resume address and phone number
</commit_message>
<xml_diff>
--- a/media/resume/CV-Michael-Jay-Pery-Ababao.docx
+++ b/media/resume/CV-Michael-Jay-Pery-Ababao.docx
@@ -53,7 +53,6 @@
                               <w:pStyle w:val="Styl1"/>
                               <w:rPr>
                                 <w:rFonts w:asciiTheme="minorHAnsi" w:eastAsia="SimSun" w:hAnsiTheme="minorHAnsi" w:cstheme="minorHAnsi"/>
-                                <w:color w:val="262626" w:themeColor="text1" w:themeTint="D9"/>
                                 <w:sz w:val="22"/>
                                 <w:szCs w:val="22"/>
                               </w:rPr>
@@ -61,7 +60,6 @@
                             <w:r>
                               <w:rPr>
                                 <w:rFonts w:asciiTheme="minorHAnsi" w:hAnsiTheme="minorHAnsi" w:cstheme="minorHAnsi"/>
-                                <w:color w:val="262626" w:themeColor="text1" w:themeTint="D9"/>
                                 <w:sz w:val="22"/>
                                 <w:szCs w:val="22"/>
                                 <w:lang w:val="en-PH"/>
@@ -87,7 +85,6 @@
                               <w:pStyle w:val="Styl1"/>
                               <w:rPr>
                                 <w:rFonts w:asciiTheme="minorHAnsi" w:hAnsiTheme="minorHAnsi" w:cstheme="minorHAnsi"/>
-                                <w:color w:val="262626" w:themeColor="text1" w:themeTint="D9"/>
                                 <w:sz w:val="22"/>
                                 <w:szCs w:val="22"/>
                                 <w:lang w:val="en-US"/>
@@ -96,7 +93,6 @@
                             <w:r>
                               <w:rPr>
                                 <w:rFonts w:asciiTheme="minorHAnsi" w:hAnsiTheme="minorHAnsi" w:cstheme="minorHAnsi"/>
-                                <w:color w:val="262626" w:themeColor="text1" w:themeTint="D9"/>
                                 <w:sz w:val="22"/>
                                 <w:szCs w:val="22"/>
                                 <w:lang w:val="en-US"/>
@@ -145,7 +141,7 @@
                                 <w:szCs w:val="22"/>
                                 <w:lang w:val="en-PH"/>
                               </w:rPr>
-                              <w:t xml:space="preserve">2688-G </w:t>
+                              <w:t xml:space="preserve">Lot 11 Block 2 </w:t>
                             </w:r>
                             <w:proofErr w:type="spellStart"/>
                             <w:r>
@@ -155,7 +151,7 @@
                                 <w:szCs w:val="22"/>
                                 <w:lang w:val="en-PH"/>
                               </w:rPr>
-                              <w:t>Novaliches</w:t>
+                              <w:t>Molave</w:t>
                             </w:r>
                             <w:proofErr w:type="spellEnd"/>
                             <w:r>
@@ -185,7 +181,47 @@
                                 <w:szCs w:val="22"/>
                                 <w:lang w:val="en-PH"/>
                               </w:rPr>
-                              <w:t>. Olympia, Makati City</w:t>
+                              <w:t xml:space="preserve">. Talon </w:t>
+                            </w:r>
+                            <w:proofErr w:type="spellStart"/>
+                            <w:r>
+                              <w:rPr>
+                                <w:rFonts w:cstheme="minorHAnsi"/>
+                                <w:sz w:val="22"/>
+                                <w:szCs w:val="22"/>
+                                <w:lang w:val="en-PH"/>
+                              </w:rPr>
+                              <w:t>Tres</w:t>
+                            </w:r>
+                            <w:proofErr w:type="spellEnd"/>
+                            <w:r>
+                              <w:rPr>
+                                <w:rFonts w:cstheme="minorHAnsi"/>
+                                <w:sz w:val="22"/>
+                                <w:szCs w:val="22"/>
+                                <w:lang w:val="en-PH"/>
+                              </w:rPr>
+                              <w:t xml:space="preserve">, Las </w:t>
+                            </w:r>
+                            <w:proofErr w:type="spellStart"/>
+                            <w:r>
+                              <w:rPr>
+                                <w:rFonts w:cstheme="minorHAnsi"/>
+                                <w:sz w:val="22"/>
+                                <w:szCs w:val="22"/>
+                                <w:lang w:val="en-PH"/>
+                              </w:rPr>
+                              <w:t>Piñas</w:t>
+                            </w:r>
+                            <w:proofErr w:type="spellEnd"/>
+                            <w:r>
+                              <w:rPr>
+                                <w:rFonts w:cstheme="minorHAnsi"/>
+                                <w:sz w:val="22"/>
+                                <w:szCs w:val="22"/>
+                                <w:lang w:val="en-PH"/>
+                              </w:rPr>
+                              <w:t xml:space="preserve"> City</w:t>
                             </w:r>
                           </w:p>
                           <w:p>
@@ -237,7 +273,7 @@
                                 <w:sz w:val="22"/>
                                 <w:szCs w:val="22"/>
                               </w:rPr>
-                              <w:t>639155967026</w:t>
+                              <w:t>639156722413</w:t>
                             </w:r>
                           </w:p>
                           <w:p>
@@ -309,7 +345,6 @@
                               <w:rPr>
                                 <w:rFonts w:asciiTheme="minorHAnsi" w:hAnsiTheme="minorHAnsi" w:cstheme="minorHAnsi"/>
                                 <w:b/>
-                                <w:color w:val="262626" w:themeColor="text1" w:themeTint="D9"/>
                                 <w:sz w:val="22"/>
                                 <w:szCs w:val="22"/>
                                 <w:lang w:val="en-PH"/>
@@ -319,7 +354,6 @@
                               <w:rPr>
                                 <w:rFonts w:asciiTheme="minorHAnsi" w:hAnsiTheme="minorHAnsi" w:cstheme="minorHAnsi"/>
                                 <w:b/>
-                                <w:color w:val="262626" w:themeColor="text1" w:themeTint="D9"/>
                                 <w:sz w:val="22"/>
                                 <w:szCs w:val="22"/>
                                 <w:lang w:val="en-PH"/>
@@ -330,7 +364,6 @@
                               <w:rPr>
                                 <w:rFonts w:asciiTheme="minorHAnsi" w:hAnsiTheme="minorHAnsi" w:cstheme="minorHAnsi"/>
                                 <w:b/>
-                                <w:color w:val="262626" w:themeColor="text1" w:themeTint="D9"/>
                                 <w:sz w:val="22"/>
                                 <w:szCs w:val="22"/>
                                 <w:lang w:val="en-US"/>
@@ -341,7 +374,6 @@
                               <w:rPr>
                                 <w:rFonts w:asciiTheme="minorHAnsi" w:hAnsiTheme="minorHAnsi" w:cstheme="minorHAnsi"/>
                                 <w:b/>
-                                <w:color w:val="262626" w:themeColor="text1" w:themeTint="D9"/>
                                 <w:sz w:val="22"/>
                                 <w:szCs w:val="22"/>
                                 <w:lang w:val="en-PH"/>
@@ -805,7 +837,6 @@
                               <w:rPr>
                                 <w:rFonts w:asciiTheme="minorHAnsi" w:hAnsiTheme="minorHAnsi" w:cstheme="minorHAnsi"/>
                                 <w:b/>
-                                <w:color w:val="262626" w:themeColor="text1" w:themeTint="D9"/>
                                 <w:sz w:val="22"/>
                                 <w:szCs w:val="22"/>
                                 <w:lang w:val="en-PH"/>
@@ -815,7 +846,6 @@
                               <w:rPr>
                                 <w:rFonts w:asciiTheme="minorHAnsi" w:hAnsiTheme="minorHAnsi" w:cstheme="minorHAnsi"/>
                                 <w:b/>
-                                <w:color w:val="262626" w:themeColor="text1" w:themeTint="D9"/>
                                 <w:sz w:val="22"/>
                                 <w:szCs w:val="22"/>
                                 <w:lang w:val="en-PH"/>
@@ -920,17 +950,7 @@
                                 <w:szCs w:val="22"/>
                                 <w:lang w:val="en-PH"/>
                               </w:rPr>
-                              <w:t>Strong analytical and problem</w:t>
-                            </w:r>
-                            <w:r>
-                              <w:rPr>
-                                <w:rFonts w:cstheme="minorHAnsi"/>
-                                <w:bCs/>
-                                <w:sz w:val="22"/>
-                                <w:szCs w:val="22"/>
-                                <w:lang w:val="en-PH"/>
-                              </w:rPr>
-                              <w:t xml:space="preserve"> solving skills</w:t>
+                              <w:t>Strong analytical and problem solving skills</w:t>
                             </w:r>
                           </w:p>
                           <w:p>
@@ -994,7 +1014,6 @@
                         <w:pStyle w:val="Styl1"/>
                         <w:rPr>
                           <w:rFonts w:asciiTheme="minorHAnsi" w:eastAsia="SimSun" w:hAnsiTheme="minorHAnsi" w:cstheme="minorHAnsi"/>
-                          <w:color w:val="262626" w:themeColor="text1" w:themeTint="D9"/>
                           <w:sz w:val="22"/>
                           <w:szCs w:val="22"/>
                         </w:rPr>
@@ -1002,7 +1021,6 @@
                       <w:r>
                         <w:rPr>
                           <w:rFonts w:asciiTheme="minorHAnsi" w:hAnsiTheme="minorHAnsi" w:cstheme="minorHAnsi"/>
-                          <w:color w:val="262626" w:themeColor="text1" w:themeTint="D9"/>
                           <w:sz w:val="22"/>
                           <w:szCs w:val="22"/>
                           <w:lang w:val="en-PH"/>
@@ -1028,7 +1046,6 @@
                         <w:pStyle w:val="Styl1"/>
                         <w:rPr>
                           <w:rFonts w:asciiTheme="minorHAnsi" w:hAnsiTheme="minorHAnsi" w:cstheme="minorHAnsi"/>
-                          <w:color w:val="262626" w:themeColor="text1" w:themeTint="D9"/>
                           <w:sz w:val="22"/>
                           <w:szCs w:val="22"/>
                           <w:lang w:val="en-US"/>
@@ -1037,7 +1054,6 @@
                       <w:r>
                         <w:rPr>
                           <w:rFonts w:asciiTheme="minorHAnsi" w:hAnsiTheme="minorHAnsi" w:cstheme="minorHAnsi"/>
-                          <w:color w:val="262626" w:themeColor="text1" w:themeTint="D9"/>
                           <w:sz w:val="22"/>
                           <w:szCs w:val="22"/>
                           <w:lang w:val="en-US"/>
@@ -1086,7 +1102,7 @@
                           <w:szCs w:val="22"/>
                           <w:lang w:val="en-PH"/>
                         </w:rPr>
-                        <w:t xml:space="preserve">2688-G </w:t>
+                        <w:t xml:space="preserve">Lot 11 Block 2 </w:t>
                       </w:r>
                       <w:proofErr w:type="spellStart"/>
                       <w:r>
@@ -1096,7 +1112,7 @@
                           <w:szCs w:val="22"/>
                           <w:lang w:val="en-PH"/>
                         </w:rPr>
-                        <w:t>Novaliches</w:t>
+                        <w:t>Molave</w:t>
                       </w:r>
                       <w:proofErr w:type="spellEnd"/>
                       <w:r>
@@ -1126,7 +1142,47 @@
                           <w:szCs w:val="22"/>
                           <w:lang w:val="en-PH"/>
                         </w:rPr>
-                        <w:t>. Olympia, Makati City</w:t>
+                        <w:t xml:space="preserve">. Talon </w:t>
+                      </w:r>
+                      <w:proofErr w:type="spellStart"/>
+                      <w:r>
+                        <w:rPr>
+                          <w:rFonts w:cstheme="minorHAnsi"/>
+                          <w:sz w:val="22"/>
+                          <w:szCs w:val="22"/>
+                          <w:lang w:val="en-PH"/>
+                        </w:rPr>
+                        <w:t>Tres</w:t>
+                      </w:r>
+                      <w:proofErr w:type="spellEnd"/>
+                      <w:r>
+                        <w:rPr>
+                          <w:rFonts w:cstheme="minorHAnsi"/>
+                          <w:sz w:val="22"/>
+                          <w:szCs w:val="22"/>
+                          <w:lang w:val="en-PH"/>
+                        </w:rPr>
+                        <w:t xml:space="preserve">, Las </w:t>
+                      </w:r>
+                      <w:proofErr w:type="spellStart"/>
+                      <w:r>
+                        <w:rPr>
+                          <w:rFonts w:cstheme="minorHAnsi"/>
+                          <w:sz w:val="22"/>
+                          <w:szCs w:val="22"/>
+                          <w:lang w:val="en-PH"/>
+                        </w:rPr>
+                        <w:t>Piñas</w:t>
+                      </w:r>
+                      <w:proofErr w:type="spellEnd"/>
+                      <w:r>
+                        <w:rPr>
+                          <w:rFonts w:cstheme="minorHAnsi"/>
+                          <w:sz w:val="22"/>
+                          <w:szCs w:val="22"/>
+                          <w:lang w:val="en-PH"/>
+                        </w:rPr>
+                        <w:t xml:space="preserve"> City</w:t>
                       </w:r>
                     </w:p>
                     <w:p>
@@ -1178,7 +1234,7 @@
                           <w:sz w:val="22"/>
                           <w:szCs w:val="22"/>
                         </w:rPr>
-                        <w:t>639155967026</w:t>
+                        <w:t>639156722413</w:t>
                       </w:r>
                     </w:p>
                     <w:p>
@@ -1250,7 +1306,6 @@
                         <w:rPr>
                           <w:rFonts w:asciiTheme="minorHAnsi" w:hAnsiTheme="minorHAnsi" w:cstheme="minorHAnsi"/>
                           <w:b/>
-                          <w:color w:val="262626" w:themeColor="text1" w:themeTint="D9"/>
                           <w:sz w:val="22"/>
                           <w:szCs w:val="22"/>
                           <w:lang w:val="en-PH"/>
@@ -1260,7 +1315,6 @@
                         <w:rPr>
                           <w:rFonts w:asciiTheme="minorHAnsi" w:hAnsiTheme="minorHAnsi" w:cstheme="minorHAnsi"/>
                           <w:b/>
-                          <w:color w:val="262626" w:themeColor="text1" w:themeTint="D9"/>
                           <w:sz w:val="22"/>
                           <w:szCs w:val="22"/>
                           <w:lang w:val="en-PH"/>
@@ -1271,7 +1325,6 @@
                         <w:rPr>
                           <w:rFonts w:asciiTheme="minorHAnsi" w:hAnsiTheme="minorHAnsi" w:cstheme="minorHAnsi"/>
                           <w:b/>
-                          <w:color w:val="262626" w:themeColor="text1" w:themeTint="D9"/>
                           <w:sz w:val="22"/>
                           <w:szCs w:val="22"/>
                           <w:lang w:val="en-US"/>
@@ -1282,7 +1335,6 @@
                         <w:rPr>
                           <w:rFonts w:asciiTheme="minorHAnsi" w:hAnsiTheme="minorHAnsi" w:cstheme="minorHAnsi"/>
                           <w:b/>
-                          <w:color w:val="262626" w:themeColor="text1" w:themeTint="D9"/>
                           <w:sz w:val="22"/>
                           <w:szCs w:val="22"/>
                           <w:lang w:val="en-PH"/>
@@ -1746,7 +1798,6 @@
                         <w:rPr>
                           <w:rFonts w:asciiTheme="minorHAnsi" w:hAnsiTheme="minorHAnsi" w:cstheme="minorHAnsi"/>
                           <w:b/>
-                          <w:color w:val="262626" w:themeColor="text1" w:themeTint="D9"/>
                           <w:sz w:val="22"/>
                           <w:szCs w:val="22"/>
                           <w:lang w:val="en-PH"/>
@@ -1756,7 +1807,6 @@
                         <w:rPr>
                           <w:rFonts w:asciiTheme="minorHAnsi" w:hAnsiTheme="minorHAnsi" w:cstheme="minorHAnsi"/>
                           <w:b/>
-                          <w:color w:val="262626" w:themeColor="text1" w:themeTint="D9"/>
                           <w:sz w:val="22"/>
                           <w:szCs w:val="22"/>
                           <w:lang w:val="en-PH"/>
@@ -1861,17 +1911,7 @@
                           <w:szCs w:val="22"/>
                           <w:lang w:val="en-PH"/>
                         </w:rPr>
-                        <w:t>Strong analytical and problem</w:t>
-                      </w:r>
-                      <w:r>
-                        <w:rPr>
-                          <w:rFonts w:cstheme="minorHAnsi"/>
-                          <w:bCs/>
-                          <w:sz w:val="22"/>
-                          <w:szCs w:val="22"/>
-                          <w:lang w:val="en-PH"/>
-                        </w:rPr>
-                        <w:t xml:space="preserve"> solving skills</w:t>
+                        <w:t>Strong analytical and problem solving skills</w:t>
                       </w:r>
                     </w:p>
                     <w:p>
@@ -1968,14 +2008,12 @@
                               <w:pStyle w:val="Styl1"/>
                               <w:rPr>
                                 <w:rFonts w:asciiTheme="minorHAnsi" w:hAnsiTheme="minorHAnsi" w:cstheme="minorHAnsi"/>
-                                <w:color w:val="262626" w:themeColor="text1" w:themeTint="D9"/>
                                 <w:lang w:val="en-US"/>
                               </w:rPr>
                             </w:pPr>
                             <w:r>
                               <w:rPr>
                                 <w:rFonts w:asciiTheme="minorHAnsi" w:hAnsiTheme="minorHAnsi" w:cstheme="minorHAnsi"/>
-                                <w:color w:val="262626" w:themeColor="text1" w:themeTint="D9"/>
                                 <w:lang w:val="en-US"/>
                               </w:rPr>
                               <w:t>Career Objective</w:t>
@@ -1987,7 +2025,6 @@
                               <w:spacing w:before="240"/>
                               <w:rPr>
                                 <w:rFonts w:asciiTheme="minorHAnsi" w:hAnsiTheme="minorHAnsi" w:cstheme="minorHAnsi"/>
-                                <w:color w:val="262626" w:themeColor="text1" w:themeTint="D9"/>
                                 <w:sz w:val="22"/>
                                 <w:szCs w:val="22"/>
                                 <w:lang w:val="en-PH"/>
@@ -1996,24 +2033,11 @@
                             <w:r>
                               <w:rPr>
                                 <w:rFonts w:asciiTheme="minorHAnsi" w:hAnsiTheme="minorHAnsi" w:cstheme="minorHAnsi"/>
-                                <w:color w:val="262626" w:themeColor="text1" w:themeTint="D9"/>
-                                <w:sz w:val="22"/>
-                                <w:szCs w:val="22"/>
-                                <w:lang w:val="en-PH"/>
-                              </w:rPr>
-                              <w:t>To acquire a position that wi</w:t>
-                            </w:r>
-                            <w:bookmarkStart w:id="0" w:name="_GoBack"/>
-                            <w:bookmarkEnd w:id="0"/>
-                            <w:r>
-                              <w:rPr>
-                                <w:rFonts w:asciiTheme="minorHAnsi" w:hAnsiTheme="minorHAnsi" w:cstheme="minorHAnsi"/>
-                                <w:color w:val="262626" w:themeColor="text1" w:themeTint="D9"/>
-                                <w:sz w:val="22"/>
-                                <w:szCs w:val="22"/>
-                                <w:lang w:val="en-PH"/>
-                              </w:rPr>
-                              <w:t>ll help develop my skills to adapt on the continuous growth of technology and benefit of the company.</w:t>
+                                <w:sz w:val="22"/>
+                                <w:szCs w:val="22"/>
+                                <w:lang w:val="en-PH"/>
+                              </w:rPr>
+                              <w:t>To acquire a position that will help develop my skills to adapt on the continuous growth of technology and benefit of the company.</w:t>
                             </w:r>
                           </w:p>
                           <w:p>
@@ -2022,14 +2046,12 @@
                               <w:spacing w:before="240"/>
                               <w:rPr>
                                 <w:rFonts w:asciiTheme="minorHAnsi" w:hAnsiTheme="minorHAnsi" w:cstheme="minorHAnsi"/>
-                                <w:color w:val="262626" w:themeColor="text1" w:themeTint="D9"/>
                                 <w:lang w:val="en-US"/>
                               </w:rPr>
                             </w:pPr>
                             <w:r>
                               <w:rPr>
                                 <w:rFonts w:asciiTheme="minorHAnsi" w:hAnsiTheme="minorHAnsi" w:cstheme="minorHAnsi"/>
-                                <w:color w:val="262626" w:themeColor="text1" w:themeTint="D9"/>
                                 <w:lang w:val="en-US"/>
                               </w:rPr>
                               <w:t>Experience</w:t>
@@ -2086,17 +2108,7 @@
                                 <w:szCs w:val="22"/>
                                 <w:lang w:val="en-US"/>
                               </w:rPr>
-                              <w:t>Valens Resear</w:t>
-                            </w:r>
-                            <w:r>
-                              <w:rPr>
-                                <w:rFonts w:cstheme="minorHAnsi"/>
-                                <w:b/>
-                                <w:sz w:val="22"/>
-                                <w:szCs w:val="22"/>
-                                <w:lang w:val="en-US"/>
-                              </w:rPr>
-                              <w:t xml:space="preserve">ch, </w:t>
+                              <w:t xml:space="preserve">Valens Research, </w:t>
                             </w:r>
                             <w:r>
                               <w:rPr>
@@ -2160,6 +2172,8 @@
                               </w:rPr>
                               <w:t>Develop new API endpoints.</w:t>
                             </w:r>
+                            <w:bookmarkStart w:id="0" w:name="_GoBack"/>
+                            <w:bookmarkEnd w:id="0"/>
                           </w:p>
                           <w:p>
                             <w:pPr>
@@ -2333,17 +2347,7 @@
                                 <w:shd w:val="clear" w:color="auto" w:fill="FFFFFF"/>
                                 <w:lang w:val="en-PH"/>
                               </w:rPr>
-                              <w:t>Maintains and</w:t>
-                            </w:r>
-                            <w:r>
-                              <w:rPr>
-                                <w:rFonts w:eastAsia="Roboto" w:cstheme="minorHAnsi"/>
-                                <w:sz w:val="22"/>
-                                <w:szCs w:val="22"/>
-                                <w:shd w:val="clear" w:color="auto" w:fill="FFFFFF"/>
-                                <w:lang w:val="en-PH"/>
-                              </w:rPr>
-                              <w:t xml:space="preserve"> extend current web applications used.</w:t>
+                              <w:t>Maintains and extend current web applications used.</w:t>
                             </w:r>
                           </w:p>
                           <w:p>
@@ -2564,16 +2568,7 @@
                                 <w:szCs w:val="22"/>
                                 <w:lang w:val="en-PH"/>
                               </w:rPr>
-                              <w:t xml:space="preserve">Provides technical support for software and hardware used by the </w:t>
-                            </w:r>
-                            <w:r>
-                              <w:rPr>
-                                <w:rFonts w:cstheme="minorHAnsi"/>
-                                <w:sz w:val="22"/>
-                                <w:szCs w:val="22"/>
-                                <w:lang w:val="en-PH"/>
-                              </w:rPr>
-                              <w:t>organization.</w:t>
+                              <w:t>Provides technical support for software and hardware used by the organization.</w:t>
                             </w:r>
                           </w:p>
                           <w:p>
@@ -2693,14 +2688,12 @@
                               <w:pStyle w:val="Styl1"/>
                               <w:rPr>
                                 <w:rFonts w:asciiTheme="minorHAnsi" w:hAnsiTheme="minorHAnsi" w:cstheme="minorHAnsi"/>
-                                <w:color w:val="262626" w:themeColor="text1" w:themeTint="D9"/>
                                 <w:lang w:val="en-US"/>
                               </w:rPr>
                             </w:pPr>
                             <w:r>
                               <w:rPr>
                                 <w:rFonts w:asciiTheme="minorHAnsi" w:hAnsiTheme="minorHAnsi" w:cstheme="minorHAnsi"/>
-                                <w:color w:val="262626" w:themeColor="text1" w:themeTint="D9"/>
                                 <w:lang w:val="en-US"/>
                               </w:rPr>
                               <w:t>Seminars</w:t>
@@ -2753,17 +2746,7 @@
                                 <w:szCs w:val="22"/>
                                 <w:lang w:val="en-PH"/>
                               </w:rPr>
-                              <w:t xml:space="preserve">Full Stack Web Development </w:t>
-                            </w:r>
-                            <w:r>
-                              <w:rPr>
-                                <w:rFonts w:cstheme="minorHAnsi"/>
-                                <w:bCs/>
-                                <w:sz w:val="22"/>
-                                <w:szCs w:val="22"/>
-                                <w:lang w:val="en-PH"/>
-                              </w:rPr>
-                              <w:t xml:space="preserve">with PHP </w:t>
+                              <w:t xml:space="preserve">Full Stack Web Development with PHP </w:t>
                             </w:r>
                             <w:proofErr w:type="spellStart"/>
                             <w:r>
@@ -2817,14 +2800,12 @@
                               <w:pStyle w:val="Styl1"/>
                               <w:rPr>
                                 <w:rFonts w:asciiTheme="minorHAnsi" w:hAnsiTheme="minorHAnsi" w:cstheme="minorHAnsi"/>
-                                <w:color w:val="262626" w:themeColor="text1" w:themeTint="D9"/>
                                 <w:lang w:val="en-US"/>
                               </w:rPr>
                             </w:pPr>
                             <w:r>
                               <w:rPr>
                                 <w:rFonts w:asciiTheme="minorHAnsi" w:hAnsiTheme="minorHAnsi" w:cstheme="minorHAnsi"/>
-                                <w:color w:val="262626" w:themeColor="text1" w:themeTint="D9"/>
                                 <w:lang w:val="en-US"/>
                               </w:rPr>
                               <w:t>Education</w:t>
@@ -3034,9 +3015,21 @@
                                 <w:szCs w:val="22"/>
                                 <w:lang w:val="en-PH"/>
                               </w:rPr>
-                              <w:t>I</w:t>
-                            </w:r>
-                            <w:r>
+                              <w:t xml:space="preserve">Information Technology </w:t>
+                            </w:r>
+                            <w:r>
+                              <w:rPr>
+                                <w:rFonts w:cstheme="minorHAnsi"/>
+                                <w:sz w:val="22"/>
+                                <w:szCs w:val="22"/>
+                                <w:lang w:val="en-PH"/>
+                              </w:rPr>
+                              <w:t>- 2011 to 2012</w:t>
+                            </w:r>
+                          </w:p>
+                          <w:p>
+                            <w:pPr>
+                              <w:pStyle w:val="NoSpacing"/>
                               <w:rPr>
                                 <w:rFonts w:cstheme="minorHAnsi"/>
                                 <w:b/>
@@ -3045,21 +3038,8 @@
                                 <w:szCs w:val="22"/>
                                 <w:lang w:val="en-PH"/>
                               </w:rPr>
-                              <w:t xml:space="preserve">nformation Technology </w:t>
-                            </w:r>
-                            <w:r>
-                              <w:rPr>
-                                <w:rFonts w:cstheme="minorHAnsi"/>
-                                <w:sz w:val="22"/>
-                                <w:szCs w:val="22"/>
-                                <w:lang w:val="en-PH"/>
-                              </w:rPr>
-                              <w:t>- 2011 to 2012</w:t>
-                            </w:r>
-                          </w:p>
-                          <w:p>
-                            <w:pPr>
-                              <w:pStyle w:val="NoSpacing"/>
+                            </w:pPr>
+                            <w:r>
                               <w:rPr>
                                 <w:rFonts w:cstheme="minorHAnsi"/>
                                 <w:b/>
@@ -3068,16 +3048,6 @@
                                 <w:szCs w:val="22"/>
                                 <w:lang w:val="en-PH"/>
                               </w:rPr>
-                            </w:pPr>
-                            <w:r>
-                              <w:rPr>
-                                <w:rFonts w:cstheme="minorHAnsi"/>
-                                <w:b/>
-                                <w:bCs/>
-                                <w:sz w:val="22"/>
-                                <w:szCs w:val="22"/>
-                                <w:lang w:val="en-PH"/>
-                              </w:rPr>
                               <w:t>Jose Rizal University</w:t>
                             </w:r>
                           </w:p>
@@ -3117,14 +3087,12 @@
                               <w:pStyle w:val="Styl1"/>
                               <w:rPr>
                                 <w:rFonts w:asciiTheme="minorHAnsi" w:hAnsiTheme="minorHAnsi" w:cstheme="minorHAnsi"/>
-                                <w:color w:val="262626" w:themeColor="text1" w:themeTint="D9"/>
                                 <w:lang w:val="en-US"/>
                               </w:rPr>
                             </w:pPr>
                             <w:r>
                               <w:rPr>
                                 <w:rFonts w:asciiTheme="minorHAnsi" w:hAnsiTheme="minorHAnsi" w:cstheme="minorHAnsi"/>
-                                <w:color w:val="262626" w:themeColor="text1" w:themeTint="D9"/>
                                 <w:lang w:val="en-US"/>
                               </w:rPr>
                               <w:t>Reference</w:t>
@@ -3200,16 +3168,7 @@
                                 <w:szCs w:val="22"/>
                                 <w:lang w:val="en-US"/>
                               </w:rPr>
-                              <w:t xml:space="preserve">       Halcyon Marine Healthcare Systems - </w:t>
-                            </w:r>
-                            <w:r>
-                              <w:rPr>
-                                <w:rFonts w:cstheme="minorHAnsi"/>
-                                <w:sz w:val="22"/>
-                                <w:szCs w:val="22"/>
-                                <w:lang w:val="en-US"/>
-                              </w:rPr>
-                              <w:t>09</w:t>
+                              <w:t xml:space="preserve">       Halcyon Marine Healthcare Systems - 09</w:t>
                             </w:r>
                             <w:r>
                               <w:rPr>
@@ -5091,7 +5050,7 @@
     <w:lsdException w:name="Table Web 2" w:semiHidden="1" w:unhideWhenUsed="1"/>
     <w:lsdException w:name="Table Web 3" w:semiHidden="1" w:unhideWhenUsed="1"/>
     <w:lsdException w:name="Balloon Text" w:semiHidden="1" w:unhideWhenUsed="1"/>
-    <w:lsdException w:name="Table Grid" w:semiHidden="1" w:uiPriority="39" w:unhideWhenUsed="1" w:qFormat="1"/>
+    <w:lsdException w:name="Table Grid" w:uiPriority="39" w:qFormat="1"/>
     <w:lsdException w:name="Table Theme" w:semiHidden="1" w:unhideWhenUsed="1"/>
     <w:lsdException w:name="Placeholder Text" w:semiHidden="1"/>
     <w:lsdException w:name="No Spacing" w:uiPriority="1" w:qFormat="1"/>

</xml_diff>